<commit_message>
se agrega documentación en pdf
</commit_message>
<xml_diff>
--- a/Documentación Preliminar del Proyecto ReFachaShop.docx
+++ b/Documentación Preliminar del Proyecto ReFachaShop.docx
@@ -82,9 +82,9 @@
           <w:noProof/>
         </w:rPr>
         <w:drawing>
-          <wp:inline distT="0" distB="0" distL="0" distR="0" wp14:anchorId="26D3D79E" wp14:editId="2DF6D905">
-            <wp:extent cx="3528060" cy="1943100"/>
-            <wp:effectExtent l="0" t="0" r="0" b="0"/>
+          <wp:inline distT="0" distB="0" distL="0" distR="0" wp14:anchorId="26D3D79E" wp14:editId="1A71753E">
+            <wp:extent cx="2202180" cy="1212864"/>
+            <wp:effectExtent l="0" t="0" r="7620" b="6350"/>
             <wp:docPr id="528011012" name="Imagen 2"/>
             <wp:cNvGraphicFramePr>
               <a:graphicFrameLocks xmlns:a="http://schemas.openxmlformats.org/drawingml/2006/main" noChangeAspect="1"/>
@@ -114,7 +114,7 @@
                   <pic:spPr bwMode="auto">
                     <a:xfrm>
                       <a:off x="0" y="0"/>
-                      <a:ext cx="3528060" cy="1943100"/>
+                      <a:ext cx="2208014" cy="1216077"/>
                     </a:xfrm>
                     <a:prstGeom prst="rect">
                       <a:avLst/>
@@ -135,17 +135,6 @@
       <w:pPr>
         <w:pStyle w:val="Default"/>
         <w:rPr>
-          <w:rFonts w:cstheme="minorBidi"/>
-          <w:color w:val="FDFAFA"/>
-          <w:sz w:val="94"/>
-          <w:szCs w:val="94"/>
-        </w:rPr>
-      </w:pPr>
-    </w:p>
-    <w:p>
-      <w:pPr>
-        <w:pStyle w:val="Default"/>
-        <w:rPr>
           <w:rFonts w:asciiTheme="minorHAnsi" w:hAnsiTheme="minorHAnsi" w:cstheme="minorHAnsi"/>
           <w:color w:val="auto"/>
           <w:sz w:val="28"/>
@@ -252,6 +241,7 @@
     <w:p>
       <w:pPr>
         <w:pStyle w:val="Default"/>
+        <w:jc w:val="center"/>
         <w:rPr>
           <w:rFonts w:asciiTheme="minorHAnsi" w:hAnsiTheme="minorHAnsi" w:cstheme="minorHAnsi"/>
           <w:color w:val="auto"/>
@@ -263,6 +253,7 @@
     <w:p>
       <w:pPr>
         <w:pStyle w:val="Default"/>
+        <w:jc w:val="center"/>
         <w:rPr>
           <w:rFonts w:asciiTheme="minorHAnsi" w:hAnsiTheme="minorHAnsi" w:cstheme="minorHAnsi"/>
           <w:color w:val="auto"/>
@@ -270,15 +261,79 @@
           <w:szCs w:val="28"/>
         </w:rPr>
       </w:pPr>
-      <w:r>
+    </w:p>
+    <w:p>
+      <w:pPr>
+        <w:pStyle w:val="Default"/>
+        <w:jc w:val="center"/>
         <w:rPr>
           <w:rFonts w:asciiTheme="minorHAnsi" w:hAnsiTheme="minorHAnsi" w:cstheme="minorHAnsi"/>
           <w:color w:val="auto"/>
           <w:sz w:val="28"/>
           <w:szCs w:val="28"/>
         </w:rPr>
+      </w:pPr>
+      <w:r>
+        <w:rPr>
+          <w:rFonts w:asciiTheme="minorHAnsi" w:hAnsiTheme="minorHAnsi" w:cstheme="minorHAnsi"/>
+          <w:color w:val="auto"/>
+          <w:sz w:val="28"/>
+          <w:szCs w:val="28"/>
+        </w:rPr>
+        <w:t>COMISION:</w:t>
+      </w:r>
+    </w:p>
+    <w:p>
+      <w:pPr>
+        <w:pStyle w:val="Default"/>
+        <w:jc w:val="center"/>
+        <w:rPr>
+          <w:rFonts w:asciiTheme="minorHAnsi" w:hAnsiTheme="minorHAnsi" w:cstheme="minorHAnsi"/>
+          <w:color w:val="auto"/>
+          <w:sz w:val="28"/>
+          <w:szCs w:val="28"/>
+        </w:rPr>
+      </w:pPr>
+      <w:r>
+        <w:rPr>
+          <w:rFonts w:asciiTheme="minorHAnsi" w:hAnsiTheme="minorHAnsi" w:cstheme="minorHAnsi"/>
+          <w:color w:val="auto"/>
+          <w:sz w:val="28"/>
+          <w:szCs w:val="28"/>
+        </w:rPr>
+        <w:t>23525</w:t>
+      </w:r>
+    </w:p>
+    <w:p>
+      <w:pPr>
+        <w:pStyle w:val="Default"/>
+        <w:rPr>
+          <w:rFonts w:asciiTheme="minorHAnsi" w:hAnsiTheme="minorHAnsi" w:cstheme="minorHAnsi"/>
+          <w:color w:val="auto"/>
+          <w:sz w:val="28"/>
+          <w:szCs w:val="28"/>
+        </w:rPr>
+      </w:pPr>
+      <w:r>
+        <w:rPr>
+          <w:rFonts w:asciiTheme="minorHAnsi" w:hAnsiTheme="minorHAnsi" w:cstheme="minorHAnsi"/>
+          <w:color w:val="auto"/>
+          <w:sz w:val="28"/>
+          <w:szCs w:val="28"/>
+        </w:rPr>
         <w:t xml:space="preserve"> </w:t>
       </w:r>
+    </w:p>
+    <w:p>
+      <w:pPr>
+        <w:pStyle w:val="Default"/>
+        <w:rPr>
+          <w:rFonts w:asciiTheme="minorHAnsi" w:hAnsiTheme="minorHAnsi" w:cstheme="minorHAnsi"/>
+          <w:color w:val="auto"/>
+          <w:sz w:val="28"/>
+          <w:szCs w:val="28"/>
+        </w:rPr>
+      </w:pPr>
     </w:p>
     <w:p>
       <w:pPr>

</xml_diff>